<commit_message>
update the gitignore and update the homework doc file.
</commit_message>
<xml_diff>
--- a/Multithreading/Assignments/Assignment1/Homework1.docx
+++ b/Multithreading/Assignments/Assignment1/Homework1.docx
@@ -7167,6 +7167,7 @@
       <w:r>
         <w:rPr>
           <w:rFonts w:ascii="Courier New" w:eastAsia="Courier New" w:hAnsi="Courier New" w:cs="Courier New"/>
+          <w:noProof/>
           <w:sz w:val="32"/>
           <w:szCs w:val="32"/>
           <w:shd w:val="clear" w:color="auto" w:fill="FFFFFF"/>
@@ -7296,9 +7297,35 @@
           <w:u w:color="000000"/>
           <w:shd w:val="clear" w:color="auto" w:fill="FFFFFF"/>
         </w:rPr>
-        <w:t xml:space="preserve">In caller class, we have created the object of the object of the Input class and lock instance of the object class. We have passed the same lock object to thread t1 and t2 to make sure that our synchronized code </w:t>
+        <w:t xml:space="preserve">In caller class, we have created the object of the Input class and lock instance of the object class. We have passed the same lock object to thread t1 and t2 to make sure that our </w:t>
+      </w:r>
+      <w:r>
+        <w:rPr>
+          <w:rFonts w:ascii="Courier New" w:eastAsia="Courier New" w:hAnsi="Courier New" w:cs="Courier New"/>
+          <w:b/>
+          <w:bCs/>
+          <w:color w:val="000000"/>
+          <w:sz w:val="32"/>
+          <w:szCs w:val="32"/>
+          <w:u w:color="000000"/>
+          <w:shd w:val="clear" w:color="auto" w:fill="FFFFFF"/>
+        </w:rPr>
+        <w:t xml:space="preserve">synchronized code </w:t>
       </w:r>
       <w:proofErr w:type="gramStart"/>
+      <w:r>
+        <w:rPr>
+          <w:rFonts w:ascii="Courier New" w:eastAsia="Courier New" w:hAnsi="Courier New" w:cs="Courier New"/>
+          <w:b/>
+          <w:bCs/>
+          <w:color w:val="000000"/>
+          <w:sz w:val="32"/>
+          <w:szCs w:val="32"/>
+          <w:u w:color="000000"/>
+          <w:shd w:val="clear" w:color="auto" w:fill="FFFFFF"/>
+        </w:rPr>
+        <w:t>block</w:t>
+      </w:r>
       <w:r>
         <w:rPr>
           <w:rFonts w:ascii="Courier New" w:eastAsia="Courier New" w:hAnsi="Courier New" w:cs="Courier New"/>
@@ -7308,7 +7335,7 @@
           <w:u w:color="000000"/>
           <w:shd w:val="clear" w:color="auto" w:fill="FFFFFF"/>
         </w:rPr>
-        <w:t>block(</w:t>
+        <w:t>(</w:t>
       </w:r>
       <w:proofErr w:type="gramEnd"/>
       <w:r>
@@ -7344,9 +7371,21 @@
           <w:u w:color="000000"/>
           <w:shd w:val="clear" w:color="auto" w:fill="FFFFFF"/>
         </w:rPr>
-        <w:t xml:space="preserve"> class run method) execute by on one thread at the same time. similar way we have passed the same input object to thread t1 and t2. We used that object to call the </w:t>
-      </w:r>
-      <w:proofErr w:type="spellStart"/>
+        <w:t xml:space="preserve"> class run method) </w:t>
+      </w:r>
+      <w:r>
+        <w:rPr>
+          <w:rFonts w:ascii="Courier New" w:eastAsia="Courier New" w:hAnsi="Courier New" w:cs="Courier New"/>
+          <w:b/>
+          <w:bCs/>
+          <w:color w:val="000000"/>
+          <w:sz w:val="32"/>
+          <w:szCs w:val="32"/>
+          <w:u w:color="000000"/>
+          <w:shd w:val="clear" w:color="auto" w:fill="FFFFFF"/>
+        </w:rPr>
+        <w:t>execute by on one thread at the same time</w:t>
+      </w:r>
       <w:r>
         <w:rPr>
           <w:rFonts w:ascii="Courier New" w:eastAsia="Courier New" w:hAnsi="Courier New" w:cs="Courier New"/>
@@ -7356,9 +7395,36 @@
           <w:u w:color="000000"/>
           <w:shd w:val="clear" w:color="auto" w:fill="FFFFFF"/>
         </w:rPr>
+        <w:t xml:space="preserve">. similar way we have passed the same input object to thread t1 and t2. We used that object to call the </w:t>
+      </w:r>
+      <w:proofErr w:type="spellStart"/>
+      <w:r>
+        <w:rPr>
+          <w:rFonts w:ascii="Courier New" w:eastAsia="Courier New" w:hAnsi="Courier New" w:cs="Courier New"/>
+          <w:b/>
+          <w:bCs/>
+          <w:color w:val="000000"/>
+          <w:sz w:val="32"/>
+          <w:szCs w:val="32"/>
+          <w:u w:color="000000"/>
+          <w:shd w:val="clear" w:color="auto" w:fill="FFFFFF"/>
+        </w:rPr>
         <w:t>getIndex</w:t>
       </w:r>
       <w:proofErr w:type="spellEnd"/>
+      <w:r>
+        <w:rPr>
+          <w:rFonts w:ascii="Courier New" w:eastAsia="Courier New" w:hAnsi="Courier New" w:cs="Courier New"/>
+          <w:b/>
+          <w:bCs/>
+          <w:color w:val="000000"/>
+          <w:sz w:val="32"/>
+          <w:szCs w:val="32"/>
+          <w:u w:color="000000"/>
+          <w:shd w:val="clear" w:color="auto" w:fill="FFFFFF"/>
+        </w:rPr>
+        <w:t> method</w:t>
+      </w:r>
       <w:r>
         <w:rPr>
           <w:rFonts w:ascii="Courier New" w:eastAsia="Courier New" w:hAnsi="Courier New" w:cs="Courier New"/>
@@ -7368,7 +7434,7 @@
           <w:u w:color="000000"/>
           <w:shd w:val="clear" w:color="auto" w:fill="FFFFFF"/>
         </w:rPr>
-        <w:t xml:space="preserve"> method which is again synchronized </w:t>
+        <w:t xml:space="preserve"> which is again synchronized </w:t>
       </w:r>
       <w:proofErr w:type="gramStart"/>
       <w:r>
@@ -7398,13 +7464,14 @@
       <w:r>
         <w:rPr>
           <w:rFonts w:ascii="Courier New" w:eastAsia="Courier New" w:hAnsi="Courier New" w:cs="Courier New"/>
+          <w:b/>
+          <w:bCs/>
           <w:color w:val="000000"/>
           <w:sz w:val="32"/>
           <w:szCs w:val="32"/>
           <w:u w:color="000000"/>
           <w:shd w:val="clear" w:color="auto" w:fill="FFFFFF"/>
         </w:rPr>
-        <w:lastRenderedPageBreak/>
         <w:t>getIndex</w:t>
       </w:r>
       <w:proofErr w:type="spellEnd"/>
@@ -7417,13 +7484,27 @@
           <w:u w:color="000000"/>
           <w:shd w:val="clear" w:color="auto" w:fill="FFFFFF"/>
         </w:rPr>
-        <w:t> method. At the end of the main method, we have used the </w:t>
+        <w:t xml:space="preserve"> method. At the end of the main </w:t>
+      </w:r>
+      <w:r>
+        <w:rPr>
+          <w:rFonts w:ascii="Courier New" w:eastAsia="Courier New" w:hAnsi="Courier New" w:cs="Courier New"/>
+          <w:color w:val="000000"/>
+          <w:sz w:val="32"/>
+          <w:szCs w:val="32"/>
+          <w:u w:color="000000"/>
+          <w:shd w:val="clear" w:color="auto" w:fill="FFFFFF"/>
+        </w:rPr>
+        <w:lastRenderedPageBreak/>
+        <w:t>method, we have used the </w:t>
       </w:r>
       <w:proofErr w:type="spellStart"/>
       <w:proofErr w:type="gramStart"/>
       <w:r>
         <w:rPr>
           <w:rFonts w:ascii="Courier New" w:eastAsia="Courier New" w:hAnsi="Courier New" w:cs="Courier New"/>
+          <w:b/>
+          <w:bCs/>
           <w:color w:val="000000"/>
           <w:sz w:val="32"/>
           <w:szCs w:val="32"/>
@@ -7437,13 +7518,26 @@
       <w:r>
         <w:rPr>
           <w:rFonts w:ascii="Courier New" w:eastAsia="Courier New" w:hAnsi="Courier New" w:cs="Courier New"/>
+          <w:b/>
+          <w:bCs/>
           <w:color w:val="000000"/>
           <w:sz w:val="32"/>
           <w:szCs w:val="32"/>
           <w:u w:color="000000"/>
           <w:shd w:val="clear" w:color="auto" w:fill="FFFFFF"/>
         </w:rPr>
-        <w:t>() method which makes sure that the main thread not get terminated before thread t1 and t2.  </w:t>
+        <w:t>()</w:t>
+      </w:r>
+      <w:r>
+        <w:rPr>
+          <w:rFonts w:ascii="Courier New" w:eastAsia="Courier New" w:hAnsi="Courier New" w:cs="Courier New"/>
+          <w:color w:val="000000"/>
+          <w:sz w:val="32"/>
+          <w:szCs w:val="32"/>
+          <w:u w:color="000000"/>
+          <w:shd w:val="clear" w:color="auto" w:fill="FFFFFF"/>
+        </w:rPr>
+        <w:t> method which makes sure that the main thread not get terminated before thread t1 and t2.  </w:t>
       </w:r>
     </w:p>
     <w:p>
@@ -7998,6 +8092,7 @@
       <w:r>
         <w:rPr>
           <w:rFonts w:ascii="Times New Roman" w:eastAsia="Times New Roman" w:hAnsi="Times New Roman" w:cs="Times New Roman"/>
+          <w:noProof/>
           <w:sz w:val="32"/>
           <w:szCs w:val="32"/>
           <w:shd w:val="clear" w:color="auto" w:fill="FFFFFF"/>
@@ -8100,7 +8195,25 @@
           <w:shd w:val="clear" w:color="auto" w:fill="FFFFFF"/>
         </w:rPr>
         <w:lastRenderedPageBreak/>
-        <w:t>the output screenshot that the last “Done” print statement executes before the Thread2.start() it shows the asynchronous behavior of multiple concurrent threads. The output may vary it depends on OS how it allocates the resources to each thread</w:t>
+        <w:t xml:space="preserve">the output screenshot that the last print statement </w:t>
+      </w:r>
+      <w:r>
+        <w:rPr>
+          <w:rFonts w:ascii="Times New Roman" w:eastAsia="Times New Roman" w:hAnsi="Times New Roman" w:cs="Times New Roman"/>
+          <w:sz w:val="32"/>
+          <w:szCs w:val="32"/>
+          <w:shd w:val="clear" w:color="auto" w:fill="FFFFFF"/>
+        </w:rPr>
+        <w:t xml:space="preserve">“Done” </w:t>
+      </w:r>
+      <w:r>
+        <w:rPr>
+          <w:rFonts w:ascii="Times New Roman" w:eastAsia="Times New Roman" w:hAnsi="Times New Roman" w:cs="Times New Roman"/>
+          <w:sz w:val="32"/>
+          <w:szCs w:val="32"/>
+          <w:shd w:val="clear" w:color="auto" w:fill="FFFFFF"/>
+        </w:rPr>
+        <w:t>executes before the Thread2.start() it shows the asynchronous behavior of multiple concurrent threads. The output may vary it depends on OS how it allocates the resources to each thread</w:t>
       </w:r>
     </w:p>
     <w:p>
@@ -9599,6 +9712,7 @@
       <w:r>
         <w:rPr>
           <w:rFonts w:ascii="Times New Roman" w:eastAsia="Times New Roman" w:hAnsi="Times New Roman" w:cs="Times New Roman"/>
+          <w:noProof/>
           <w:sz w:val="32"/>
           <w:szCs w:val="32"/>
         </w:rPr>
@@ -9896,16 +10010,14 @@
         </w:rPr>
         <w:t xml:space="preserve">the threads </w:t>
       </w:r>
-      <w:proofErr w:type="gramStart"/>
-      <w:r>
-        <w:rPr>
-          <w:rFonts w:ascii="Times New Roman" w:eastAsia="Times New Roman" w:hAnsi="Times New Roman" w:cs="Times New Roman"/>
-          <w:sz w:val="32"/>
-          <w:szCs w:val="32"/>
-        </w:rPr>
-        <w:t>finishes</w:t>
-      </w:r>
-      <w:proofErr w:type="gramEnd"/>
+      <w:r>
+        <w:rPr>
+          <w:rFonts w:ascii="Times New Roman" w:eastAsia="Times New Roman" w:hAnsi="Times New Roman" w:cs="Times New Roman"/>
+          <w:sz w:val="32"/>
+          <w:szCs w:val="32"/>
+        </w:rPr>
+        <w:t>finish</w:t>
+      </w:r>
       <w:r>
         <w:rPr>
           <w:rFonts w:ascii="Times New Roman" w:eastAsia="Times New Roman" w:hAnsi="Times New Roman" w:cs="Times New Roman"/>
@@ -10146,7 +10258,6 @@
         </w:tabs>
         <w:suppressAutoHyphens/>
         <w:spacing w:before="77" w:line="216" w:lineRule="auto"/>
-        <w:ind w:left="540" w:hanging="540"/>
         <w:outlineLvl w:val="0"/>
         <w:rPr>
           <w:rFonts w:ascii="Times New Roman" w:eastAsia="Times New Roman" w:hAnsi="Times New Roman" w:cs="Times New Roman"/>
@@ -10167,7 +10278,7 @@
           <w:tab w:val="left" w:pos="8640"/>
         </w:tabs>
         <w:suppressAutoHyphens/>
-        <w:spacing w:before="77" w:line="216" w:lineRule="auto"/>
+        <w:spacing w:line="216" w:lineRule="auto"/>
         <w:ind w:left="540" w:hanging="540"/>
         <w:outlineLvl w:val="0"/>
         <w:rPr>
@@ -10176,6 +10287,15 @@
           <w:szCs w:val="32"/>
         </w:rPr>
       </w:pPr>
+      <w:r>
+        <w:rPr>
+          <w:rFonts w:ascii="Times New Roman" w:hAnsi="Times New Roman"/>
+          <w:sz w:val="32"/>
+          <w:szCs w:val="32"/>
+        </w:rPr>
+        <w:lastRenderedPageBreak/>
+        <w:t xml:space="preserve">Example-2: </w:t>
+      </w:r>
     </w:p>
     <w:p>
       <w:pPr>
@@ -10189,7 +10309,7 @@
           <w:tab w:val="left" w:pos="8640"/>
         </w:tabs>
         <w:suppressAutoHyphens/>
-        <w:spacing w:before="77" w:line="216" w:lineRule="auto"/>
+        <w:spacing w:line="216" w:lineRule="auto"/>
         <w:ind w:left="540" w:hanging="540"/>
         <w:outlineLvl w:val="0"/>
         <w:rPr>
@@ -10211,7 +10331,7 @@
           <w:tab w:val="left" w:pos="8640"/>
         </w:tabs>
         <w:suppressAutoHyphens/>
-        <w:spacing w:before="77" w:line="216" w:lineRule="auto"/>
+        <w:spacing w:line="216" w:lineRule="auto"/>
         <w:ind w:left="540" w:hanging="540"/>
         <w:outlineLvl w:val="0"/>
         <w:rPr>
@@ -10220,6 +10340,14 @@
           <w:szCs w:val="32"/>
         </w:rPr>
       </w:pPr>
+      <w:r>
+        <w:rPr>
+          <w:rFonts w:ascii="Times New Roman" w:hAnsi="Times New Roman"/>
+          <w:sz w:val="32"/>
+          <w:szCs w:val="32"/>
+        </w:rPr>
+        <w:t>class Schedule implements Runnable {</w:t>
+      </w:r>
     </w:p>
     <w:p>
       <w:pPr>
@@ -10233,7 +10361,7 @@
           <w:tab w:val="left" w:pos="8640"/>
         </w:tabs>
         <w:suppressAutoHyphens/>
-        <w:spacing w:before="77" w:line="216" w:lineRule="auto"/>
+        <w:spacing w:line="216" w:lineRule="auto"/>
         <w:ind w:left="540" w:hanging="540"/>
         <w:outlineLvl w:val="0"/>
         <w:rPr>
@@ -10242,6 +10370,33 @@
           <w:szCs w:val="32"/>
         </w:rPr>
       </w:pPr>
+      <w:r>
+        <w:rPr>
+          <w:rFonts w:ascii="Times New Roman" w:eastAsia="Times New Roman" w:hAnsi="Times New Roman" w:cs="Times New Roman"/>
+          <w:sz w:val="32"/>
+          <w:szCs w:val="32"/>
+        </w:rPr>
+        <w:tab/>
+        <w:t xml:space="preserve">private static Thread [] jobs = new </w:t>
+      </w:r>
+      <w:proofErr w:type="gramStart"/>
+      <w:r>
+        <w:rPr>
+          <w:rFonts w:ascii="Times New Roman" w:eastAsia="Times New Roman" w:hAnsi="Times New Roman" w:cs="Times New Roman"/>
+          <w:sz w:val="32"/>
+          <w:szCs w:val="32"/>
+        </w:rPr>
+        <w:t>Thread[</w:t>
+      </w:r>
+      <w:proofErr w:type="gramEnd"/>
+      <w:r>
+        <w:rPr>
+          <w:rFonts w:ascii="Times New Roman" w:eastAsia="Times New Roman" w:hAnsi="Times New Roman" w:cs="Times New Roman"/>
+          <w:sz w:val="32"/>
+          <w:szCs w:val="32"/>
+        </w:rPr>
+        <w:t>4];</w:t>
+      </w:r>
     </w:p>
     <w:p>
       <w:pPr>
@@ -10266,11 +10421,12 @@
       </w:pPr>
       <w:r>
         <w:rPr>
-          <w:rFonts w:ascii="Times New Roman" w:hAnsi="Times New Roman"/>
-          <w:sz w:val="32"/>
-          <w:szCs w:val="32"/>
-        </w:rPr>
-        <w:t xml:space="preserve">Example-2: </w:t>
+          <w:rFonts w:ascii="Times New Roman" w:eastAsia="Times New Roman" w:hAnsi="Times New Roman" w:cs="Times New Roman"/>
+          <w:sz w:val="32"/>
+          <w:szCs w:val="32"/>
+        </w:rPr>
+        <w:tab/>
+        <w:t>private int threadID;</w:t>
       </w:r>
     </w:p>
     <w:p>
@@ -10294,6 +10450,33 @@
           <w:szCs w:val="32"/>
         </w:rPr>
       </w:pPr>
+      <w:r>
+        <w:rPr>
+          <w:rFonts w:ascii="Times New Roman" w:eastAsia="Times New Roman" w:hAnsi="Times New Roman" w:cs="Times New Roman"/>
+          <w:sz w:val="32"/>
+          <w:szCs w:val="32"/>
+        </w:rPr>
+        <w:tab/>
+        <w:t xml:space="preserve">public </w:t>
+      </w:r>
+      <w:proofErr w:type="gramStart"/>
+      <w:r>
+        <w:rPr>
+          <w:rFonts w:ascii="Times New Roman" w:eastAsia="Times New Roman" w:hAnsi="Times New Roman" w:cs="Times New Roman"/>
+          <w:sz w:val="32"/>
+          <w:szCs w:val="32"/>
+        </w:rPr>
+        <w:t>Schedule(</w:t>
+      </w:r>
+      <w:proofErr w:type="gramEnd"/>
+      <w:r>
+        <w:rPr>
+          <w:rFonts w:ascii="Times New Roman" w:eastAsia="Times New Roman" w:hAnsi="Times New Roman" w:cs="Times New Roman"/>
+          <w:sz w:val="32"/>
+          <w:szCs w:val="32"/>
+        </w:rPr>
+        <w:t>int ID) {</w:t>
+      </w:r>
     </w:p>
     <w:p>
       <w:pPr>
@@ -10318,11 +10501,20 @@
       </w:pPr>
       <w:r>
         <w:rPr>
-          <w:rFonts w:ascii="Times New Roman" w:hAnsi="Times New Roman"/>
-          <w:sz w:val="32"/>
-          <w:szCs w:val="32"/>
-        </w:rPr>
-        <w:t>class Schedule implements Runnable {</w:t>
+          <w:rFonts w:ascii="Times New Roman" w:eastAsia="Times New Roman" w:hAnsi="Times New Roman" w:cs="Times New Roman"/>
+          <w:sz w:val="32"/>
+          <w:szCs w:val="32"/>
+        </w:rPr>
+        <w:tab/>
+      </w:r>
+      <w:r>
+        <w:rPr>
+          <w:rFonts w:ascii="Times New Roman" w:eastAsia="Times New Roman" w:hAnsi="Times New Roman" w:cs="Times New Roman"/>
+          <w:sz w:val="32"/>
+          <w:szCs w:val="32"/>
+        </w:rPr>
+        <w:tab/>
+        <w:t>threadID = ID;</w:t>
       </w:r>
     </w:p>
     <w:p>
@@ -10353,25 +10545,7 @@
           <w:szCs w:val="32"/>
         </w:rPr>
         <w:tab/>
-        <w:t xml:space="preserve">private static Thread [] jobs = new </w:t>
-      </w:r>
-      <w:proofErr w:type="gramStart"/>
-      <w:r>
-        <w:rPr>
-          <w:rFonts w:ascii="Times New Roman" w:eastAsia="Times New Roman" w:hAnsi="Times New Roman" w:cs="Times New Roman"/>
-          <w:sz w:val="32"/>
-          <w:szCs w:val="32"/>
-        </w:rPr>
-        <w:t>Thread[</w:t>
-      </w:r>
-      <w:proofErr w:type="gramEnd"/>
-      <w:r>
-        <w:rPr>
-          <w:rFonts w:ascii="Times New Roman" w:eastAsia="Times New Roman" w:hAnsi="Times New Roman" w:cs="Times New Roman"/>
-          <w:sz w:val="32"/>
-          <w:szCs w:val="32"/>
-        </w:rPr>
-        <w:t>4];</w:t>
+        <w:t>}</w:t>
       </w:r>
     </w:p>
     <w:p>
@@ -10402,7 +10576,43 @@
           <w:szCs w:val="32"/>
         </w:rPr>
         <w:tab/>
-        <w:t>private int threadID;</w:t>
+        <w:t xml:space="preserve">public void </w:t>
+      </w:r>
+      <w:proofErr w:type="gramStart"/>
+      <w:r>
+        <w:rPr>
+          <w:rFonts w:ascii="Times New Roman" w:eastAsia="Times New Roman" w:hAnsi="Times New Roman" w:cs="Times New Roman"/>
+          <w:sz w:val="32"/>
+          <w:szCs w:val="32"/>
+        </w:rPr>
+        <w:t>run(</w:t>
+      </w:r>
+      <w:proofErr w:type="gramEnd"/>
+      <w:r>
+        <w:rPr>
+          <w:rFonts w:ascii="Times New Roman" w:eastAsia="Times New Roman" w:hAnsi="Times New Roman" w:cs="Times New Roman"/>
+          <w:sz w:val="32"/>
+          <w:szCs w:val="32"/>
+        </w:rPr>
+        <w:t xml:space="preserve">) { </w:t>
+      </w:r>
+      <w:r>
+        <w:rPr>
+          <w:rFonts w:ascii="Times New Roman" w:hAnsi="Times New Roman"/>
+          <w:i/>
+          <w:iCs/>
+          <w:sz w:val="32"/>
+          <w:szCs w:val="32"/>
+        </w:rPr>
+        <w:t>do something</w:t>
+      </w:r>
+      <w:r>
+        <w:rPr>
+          <w:rFonts w:ascii="Times New Roman" w:hAnsi="Times New Roman"/>
+          <w:sz w:val="32"/>
+          <w:szCs w:val="32"/>
+        </w:rPr>
+        <w:t xml:space="preserve"> }</w:t>
       </w:r>
     </w:p>
     <w:p>
@@ -10433,7 +10643,7 @@
           <w:szCs w:val="32"/>
         </w:rPr>
         <w:tab/>
-        <w:t xml:space="preserve">public </w:t>
+        <w:t xml:space="preserve">public static </w:t>
       </w:r>
       <w:proofErr w:type="gramStart"/>
       <w:r>
@@ -10442,7 +10652,7 @@
           <w:sz w:val="32"/>
           <w:szCs w:val="32"/>
         </w:rPr>
-        <w:t>Schedule(</w:t>
+        <w:t>void  main</w:t>
       </w:r>
       <w:proofErr w:type="gramEnd"/>
       <w:r>
@@ -10451,7 +10661,25 @@
           <w:sz w:val="32"/>
           <w:szCs w:val="32"/>
         </w:rPr>
-        <w:t>int ID) {</w:t>
+        <w:t xml:space="preserve">(String [] </w:t>
+      </w:r>
+      <w:proofErr w:type="spellStart"/>
+      <w:r>
+        <w:rPr>
+          <w:rFonts w:ascii="Times New Roman" w:eastAsia="Times New Roman" w:hAnsi="Times New Roman" w:cs="Times New Roman"/>
+          <w:sz w:val="32"/>
+          <w:szCs w:val="32"/>
+        </w:rPr>
+        <w:t>args</w:t>
+      </w:r>
+      <w:proofErr w:type="spellEnd"/>
+      <w:r>
+        <w:rPr>
+          <w:rFonts w:ascii="Times New Roman" w:eastAsia="Times New Roman" w:hAnsi="Times New Roman" w:cs="Times New Roman"/>
+          <w:sz w:val="32"/>
+          <w:szCs w:val="32"/>
+        </w:rPr>
+        <w:t>) {</w:t>
       </w:r>
     </w:p>
     <w:p>
@@ -10490,7 +10718,25 @@
           <w:szCs w:val="32"/>
         </w:rPr>
         <w:tab/>
-        <w:t>threadID = ID;</w:t>
+        <w:t xml:space="preserve">int </w:t>
+      </w:r>
+      <w:proofErr w:type="spellStart"/>
+      <w:r>
+        <w:rPr>
+          <w:rFonts w:ascii="Times New Roman" w:eastAsia="Times New Roman" w:hAnsi="Times New Roman" w:cs="Times New Roman"/>
+          <w:sz w:val="32"/>
+          <w:szCs w:val="32"/>
+        </w:rPr>
+        <w:t>nextThread</w:t>
+      </w:r>
+      <w:proofErr w:type="spellEnd"/>
+      <w:r>
+        <w:rPr>
+          <w:rFonts w:ascii="Times New Roman" w:eastAsia="Times New Roman" w:hAnsi="Times New Roman" w:cs="Times New Roman"/>
+          <w:sz w:val="32"/>
+          <w:szCs w:val="32"/>
+        </w:rPr>
+        <w:t xml:space="preserve"> = 0;</w:t>
       </w:r>
     </w:p>
     <w:p>
@@ -10521,7 +10767,52 @@
           <w:szCs w:val="32"/>
         </w:rPr>
         <w:tab/>
-        <w:t>}</w:t>
+      </w:r>
+      <w:r>
+        <w:rPr>
+          <w:rFonts w:ascii="Times New Roman" w:eastAsia="Times New Roman" w:hAnsi="Times New Roman" w:cs="Times New Roman"/>
+          <w:sz w:val="32"/>
+          <w:szCs w:val="32"/>
+        </w:rPr>
+        <w:tab/>
+      </w:r>
+      <w:proofErr w:type="spellStart"/>
+      <w:proofErr w:type="gramStart"/>
+      <w:r>
+        <w:rPr>
+          <w:rFonts w:ascii="Times New Roman" w:eastAsia="Times New Roman" w:hAnsi="Times New Roman" w:cs="Times New Roman"/>
+          <w:sz w:val="32"/>
+          <w:szCs w:val="32"/>
+        </w:rPr>
+        <w:t>setPriority</w:t>
+      </w:r>
+      <w:proofErr w:type="spellEnd"/>
+      <w:r>
+        <w:rPr>
+          <w:rFonts w:ascii="Times New Roman" w:eastAsia="Times New Roman" w:hAnsi="Times New Roman" w:cs="Times New Roman"/>
+          <w:sz w:val="32"/>
+          <w:szCs w:val="32"/>
+        </w:rPr>
+        <w:t>(</w:t>
+      </w:r>
+      <w:proofErr w:type="spellStart"/>
+      <w:proofErr w:type="gramEnd"/>
+      <w:r>
+        <w:rPr>
+          <w:rFonts w:ascii="Times New Roman" w:eastAsia="Times New Roman" w:hAnsi="Times New Roman" w:cs="Times New Roman"/>
+          <w:sz w:val="32"/>
+          <w:szCs w:val="32"/>
+        </w:rPr>
+        <w:t>Thread.MAX_PRIORITY</w:t>
+      </w:r>
+      <w:proofErr w:type="spellEnd"/>
+      <w:r>
+        <w:rPr>
+          <w:rFonts w:ascii="Times New Roman" w:eastAsia="Times New Roman" w:hAnsi="Times New Roman" w:cs="Times New Roman"/>
+          <w:sz w:val="32"/>
+          <w:szCs w:val="32"/>
+        </w:rPr>
+        <w:t>);</w:t>
       </w:r>
     </w:p>
     <w:p>
@@ -10552,7 +10843,14 @@
           <w:szCs w:val="32"/>
         </w:rPr>
         <w:tab/>
-        <w:t xml:space="preserve">public void </w:t>
+      </w:r>
+      <w:r>
+        <w:rPr>
+          <w:rFonts w:ascii="Times New Roman" w:eastAsia="Times New Roman" w:hAnsi="Times New Roman" w:cs="Times New Roman"/>
+          <w:sz w:val="32"/>
+          <w:szCs w:val="32"/>
+        </w:rPr>
+        <w:tab/>
       </w:r>
       <w:proofErr w:type="gramStart"/>
       <w:r>
@@ -10561,7 +10859,7 @@
           <w:sz w:val="32"/>
           <w:szCs w:val="32"/>
         </w:rPr>
-        <w:t>run(</w:t>
+        <w:t>for(</w:t>
       </w:r>
       <w:proofErr w:type="gramEnd"/>
       <w:r>
@@ -10570,25 +10868,79 @@
           <w:sz w:val="32"/>
           <w:szCs w:val="32"/>
         </w:rPr>
-        <w:t xml:space="preserve">) { </w:t>
-      </w:r>
-      <w:r>
-        <w:rPr>
-          <w:rFonts w:ascii="Times New Roman" w:hAnsi="Times New Roman"/>
-          <w:i/>
-          <w:iCs/>
-          <w:sz w:val="32"/>
-          <w:szCs w:val="32"/>
-        </w:rPr>
-        <w:t>do something</w:t>
-      </w:r>
-      <w:r>
-        <w:rPr>
-          <w:rFonts w:ascii="Times New Roman" w:hAnsi="Times New Roman"/>
-          <w:sz w:val="32"/>
-          <w:szCs w:val="32"/>
-        </w:rPr>
-        <w:t xml:space="preserve"> }</w:t>
+        <w:t xml:space="preserve">int </w:t>
+      </w:r>
+      <w:proofErr w:type="spellStart"/>
+      <w:r>
+        <w:rPr>
+          <w:rFonts w:ascii="Times New Roman" w:eastAsia="Times New Roman" w:hAnsi="Times New Roman" w:cs="Times New Roman"/>
+          <w:sz w:val="32"/>
+          <w:szCs w:val="32"/>
+        </w:rPr>
+        <w:t>i</w:t>
+      </w:r>
+      <w:proofErr w:type="spellEnd"/>
+      <w:r>
+        <w:rPr>
+          <w:rFonts w:ascii="Times New Roman" w:eastAsia="Times New Roman" w:hAnsi="Times New Roman" w:cs="Times New Roman"/>
+          <w:sz w:val="32"/>
+          <w:szCs w:val="32"/>
+        </w:rPr>
+        <w:t xml:space="preserve">=0; </w:t>
+      </w:r>
+      <w:proofErr w:type="spellStart"/>
+      <w:r>
+        <w:rPr>
+          <w:rFonts w:ascii="Times New Roman" w:eastAsia="Times New Roman" w:hAnsi="Times New Roman" w:cs="Times New Roman"/>
+          <w:sz w:val="32"/>
+          <w:szCs w:val="32"/>
+        </w:rPr>
+        <w:t>i</w:t>
+      </w:r>
+      <w:proofErr w:type="spellEnd"/>
+      <w:r>
+        <w:rPr>
+          <w:rFonts w:ascii="Times New Roman" w:eastAsia="Times New Roman" w:hAnsi="Times New Roman" w:cs="Times New Roman"/>
+          <w:sz w:val="32"/>
+          <w:szCs w:val="32"/>
+        </w:rPr>
+        <w:t>&lt;</w:t>
+      </w:r>
+      <w:proofErr w:type="spellStart"/>
+      <w:r>
+        <w:rPr>
+          <w:rFonts w:ascii="Times New Roman" w:eastAsia="Times New Roman" w:hAnsi="Times New Roman" w:cs="Times New Roman"/>
+          <w:sz w:val="32"/>
+          <w:szCs w:val="32"/>
+        </w:rPr>
+        <w:t>jobs.length</w:t>
+      </w:r>
+      <w:proofErr w:type="spellEnd"/>
+      <w:r>
+        <w:rPr>
+          <w:rFonts w:ascii="Times New Roman" w:eastAsia="Times New Roman" w:hAnsi="Times New Roman" w:cs="Times New Roman"/>
+          <w:sz w:val="32"/>
+          <w:szCs w:val="32"/>
+        </w:rPr>
+        <w:t xml:space="preserve">; </w:t>
+      </w:r>
+      <w:proofErr w:type="spellStart"/>
+      <w:r>
+        <w:rPr>
+          <w:rFonts w:ascii="Times New Roman" w:eastAsia="Times New Roman" w:hAnsi="Times New Roman" w:cs="Times New Roman"/>
+          <w:sz w:val="32"/>
+          <w:szCs w:val="32"/>
+        </w:rPr>
+        <w:t>i</w:t>
+      </w:r>
+      <w:proofErr w:type="spellEnd"/>
+      <w:r>
+        <w:rPr>
+          <w:rFonts w:ascii="Times New Roman" w:eastAsia="Times New Roman" w:hAnsi="Times New Roman" w:cs="Times New Roman"/>
+          <w:sz w:val="32"/>
+          <w:szCs w:val="32"/>
+        </w:rPr>
+        <w:t>++) {</w:t>
       </w:r>
     </w:p>
     <w:p>
@@ -10619,7 +10971,33 @@
           <w:szCs w:val="32"/>
         </w:rPr>
         <w:tab/>
-        <w:t xml:space="preserve">public static </w:t>
+      </w:r>
+      <w:r>
+        <w:rPr>
+          <w:rFonts w:ascii="Times New Roman" w:eastAsia="Times New Roman" w:hAnsi="Times New Roman" w:cs="Times New Roman"/>
+          <w:sz w:val="32"/>
+          <w:szCs w:val="32"/>
+        </w:rPr>
+        <w:tab/>
+        <w:t xml:space="preserve">    jobs[</w:t>
+      </w:r>
+      <w:proofErr w:type="spellStart"/>
+      <w:r>
+        <w:rPr>
+          <w:rFonts w:ascii="Times New Roman" w:eastAsia="Times New Roman" w:hAnsi="Times New Roman" w:cs="Times New Roman"/>
+          <w:sz w:val="32"/>
+          <w:szCs w:val="32"/>
+        </w:rPr>
+        <w:t>i</w:t>
+      </w:r>
+      <w:proofErr w:type="spellEnd"/>
+      <w:r>
+        <w:rPr>
+          <w:rFonts w:ascii="Times New Roman" w:eastAsia="Times New Roman" w:hAnsi="Times New Roman" w:cs="Times New Roman"/>
+          <w:sz w:val="32"/>
+          <w:szCs w:val="32"/>
+        </w:rPr>
+        <w:t xml:space="preserve">] = new </w:t>
       </w:r>
       <w:proofErr w:type="gramStart"/>
       <w:r>
@@ -10628,7 +11006,7 @@
           <w:sz w:val="32"/>
           <w:szCs w:val="32"/>
         </w:rPr>
-        <w:t>void  main</w:t>
+        <w:t>Thread(</w:t>
       </w:r>
       <w:proofErr w:type="gramEnd"/>
       <w:r>
@@ -10637,7 +11015,7 @@
           <w:sz w:val="32"/>
           <w:szCs w:val="32"/>
         </w:rPr>
-        <w:t xml:space="preserve">(String [] </w:t>
+        <w:t>new Job(</w:t>
       </w:r>
       <w:proofErr w:type="spellStart"/>
       <w:r>
@@ -10646,7 +11024,7 @@
           <w:sz w:val="32"/>
           <w:szCs w:val="32"/>
         </w:rPr>
-        <w:t>args</w:t>
+        <w:t>i</w:t>
       </w:r>
       <w:proofErr w:type="spellEnd"/>
       <w:r>
@@ -10655,7 +11033,7 @@
           <w:sz w:val="32"/>
           <w:szCs w:val="32"/>
         </w:rPr>
-        <w:t>) {</w:t>
+        <w:t>));</w:t>
       </w:r>
     </w:p>
     <w:p>
@@ -10694,7 +11072,7 @@
           <w:szCs w:val="32"/>
         </w:rPr>
         <w:tab/>
-        <w:t xml:space="preserve">int </w:t>
+        <w:t xml:space="preserve">    jobs[</w:t>
       </w:r>
       <w:proofErr w:type="spellStart"/>
       <w:r>
@@ -10703,16 +11081,54 @@
           <w:sz w:val="32"/>
           <w:szCs w:val="32"/>
         </w:rPr>
-        <w:t>nextThread</w:t>
+        <w:t>i</w:t>
       </w:r>
       <w:proofErr w:type="spellEnd"/>
-      <w:r>
-        <w:rPr>
-          <w:rFonts w:ascii="Times New Roman" w:eastAsia="Times New Roman" w:hAnsi="Times New Roman" w:cs="Times New Roman"/>
-          <w:sz w:val="32"/>
-          <w:szCs w:val="32"/>
-        </w:rPr>
-        <w:t xml:space="preserve"> = 0;</w:t>
+      <w:proofErr w:type="gramStart"/>
+      <w:r>
+        <w:rPr>
+          <w:rFonts w:ascii="Times New Roman" w:eastAsia="Times New Roman" w:hAnsi="Times New Roman" w:cs="Times New Roman"/>
+          <w:sz w:val="32"/>
+          <w:szCs w:val="32"/>
+        </w:rPr>
+        <w:t>].</w:t>
+      </w:r>
+      <w:proofErr w:type="spellStart"/>
+      <w:r>
+        <w:rPr>
+          <w:rFonts w:ascii="Times New Roman" w:eastAsia="Times New Roman" w:hAnsi="Times New Roman" w:cs="Times New Roman"/>
+          <w:sz w:val="32"/>
+          <w:szCs w:val="32"/>
+        </w:rPr>
+        <w:t>setPriority</w:t>
+      </w:r>
+      <w:proofErr w:type="spellEnd"/>
+      <w:proofErr w:type="gramEnd"/>
+      <w:r>
+        <w:rPr>
+          <w:rFonts w:ascii="Times New Roman" w:eastAsia="Times New Roman" w:hAnsi="Times New Roman" w:cs="Times New Roman"/>
+          <w:sz w:val="32"/>
+          <w:szCs w:val="32"/>
+        </w:rPr>
+        <w:t>(</w:t>
+      </w:r>
+      <w:proofErr w:type="spellStart"/>
+      <w:r>
+        <w:rPr>
+          <w:rFonts w:ascii="Times New Roman" w:eastAsia="Times New Roman" w:hAnsi="Times New Roman" w:cs="Times New Roman"/>
+          <w:sz w:val="32"/>
+          <w:szCs w:val="32"/>
+        </w:rPr>
+        <w:t>Thread.MIN_PRIORITY</w:t>
+      </w:r>
+      <w:proofErr w:type="spellEnd"/>
+      <w:r>
+        <w:rPr>
+          <w:rFonts w:ascii="Times New Roman" w:eastAsia="Times New Roman" w:hAnsi="Times New Roman" w:cs="Times New Roman"/>
+          <w:sz w:val="32"/>
+          <w:szCs w:val="32"/>
+        </w:rPr>
+        <w:t>);</w:t>
       </w:r>
     </w:p>
     <w:p>
@@ -10751,8 +11167,18 @@
           <w:szCs w:val="32"/>
         </w:rPr>
         <w:tab/>
+        <w:t xml:space="preserve">    jobs[</w:t>
       </w:r>
       <w:proofErr w:type="spellStart"/>
+      <w:r>
+        <w:rPr>
+          <w:rFonts w:ascii="Times New Roman" w:eastAsia="Times New Roman" w:hAnsi="Times New Roman" w:cs="Times New Roman"/>
+          <w:sz w:val="32"/>
+          <w:szCs w:val="32"/>
+        </w:rPr>
+        <w:t>i</w:t>
+      </w:r>
+      <w:proofErr w:type="spellEnd"/>
       <w:proofErr w:type="gramStart"/>
       <w:r>
         <w:rPr>
@@ -10760,18 +11186,8 @@
           <w:sz w:val="32"/>
           <w:szCs w:val="32"/>
         </w:rPr>
-        <w:t>setPriority</w:t>
-      </w:r>
-      <w:proofErr w:type="spellEnd"/>
-      <w:r>
-        <w:rPr>
-          <w:rFonts w:ascii="Times New Roman" w:eastAsia="Times New Roman" w:hAnsi="Times New Roman" w:cs="Times New Roman"/>
-          <w:sz w:val="32"/>
-          <w:szCs w:val="32"/>
-        </w:rPr>
-        <w:t>(</w:t>
-      </w:r>
-      <w:proofErr w:type="spellStart"/>
+        <w:t>].start</w:t>
+      </w:r>
       <w:proofErr w:type="gramEnd"/>
       <w:r>
         <w:rPr>
@@ -10779,16 +11195,7 @@
           <w:sz w:val="32"/>
           <w:szCs w:val="32"/>
         </w:rPr>
-        <w:t>Thread.MAX_PRIORITY</w:t>
-      </w:r>
-      <w:proofErr w:type="spellEnd"/>
-      <w:r>
-        <w:rPr>
-          <w:rFonts w:ascii="Times New Roman" w:eastAsia="Times New Roman" w:hAnsi="Times New Roman" w:cs="Times New Roman"/>
-          <w:sz w:val="32"/>
-          <w:szCs w:val="32"/>
-        </w:rPr>
-        <w:t>);</w:t>
+        <w:t>();</w:t>
       </w:r>
     </w:p>
     <w:p>
@@ -10827,96 +11234,7 @@
           <w:szCs w:val="32"/>
         </w:rPr>
         <w:tab/>
-      </w:r>
-      <w:proofErr w:type="gramStart"/>
-      <w:r>
-        <w:rPr>
-          <w:rFonts w:ascii="Times New Roman" w:eastAsia="Times New Roman" w:hAnsi="Times New Roman" w:cs="Times New Roman"/>
-          <w:sz w:val="32"/>
-          <w:szCs w:val="32"/>
-        </w:rPr>
-        <w:t>for(</w:t>
-      </w:r>
-      <w:proofErr w:type="gramEnd"/>
-      <w:r>
-        <w:rPr>
-          <w:rFonts w:ascii="Times New Roman" w:eastAsia="Times New Roman" w:hAnsi="Times New Roman" w:cs="Times New Roman"/>
-          <w:sz w:val="32"/>
-          <w:szCs w:val="32"/>
-        </w:rPr>
-        <w:t xml:space="preserve">int </w:t>
-      </w:r>
-      <w:proofErr w:type="spellStart"/>
-      <w:r>
-        <w:rPr>
-          <w:rFonts w:ascii="Times New Roman" w:eastAsia="Times New Roman" w:hAnsi="Times New Roman" w:cs="Times New Roman"/>
-          <w:sz w:val="32"/>
-          <w:szCs w:val="32"/>
-        </w:rPr>
-        <w:t>i</w:t>
-      </w:r>
-      <w:proofErr w:type="spellEnd"/>
-      <w:r>
-        <w:rPr>
-          <w:rFonts w:ascii="Times New Roman" w:eastAsia="Times New Roman" w:hAnsi="Times New Roman" w:cs="Times New Roman"/>
-          <w:sz w:val="32"/>
-          <w:szCs w:val="32"/>
-        </w:rPr>
-        <w:t xml:space="preserve">=0; </w:t>
-      </w:r>
-      <w:proofErr w:type="spellStart"/>
-      <w:r>
-        <w:rPr>
-          <w:rFonts w:ascii="Times New Roman" w:eastAsia="Times New Roman" w:hAnsi="Times New Roman" w:cs="Times New Roman"/>
-          <w:sz w:val="32"/>
-          <w:szCs w:val="32"/>
-        </w:rPr>
-        <w:t>i</w:t>
-      </w:r>
-      <w:proofErr w:type="spellEnd"/>
-      <w:r>
-        <w:rPr>
-          <w:rFonts w:ascii="Times New Roman" w:eastAsia="Times New Roman" w:hAnsi="Times New Roman" w:cs="Times New Roman"/>
-          <w:sz w:val="32"/>
-          <w:szCs w:val="32"/>
-        </w:rPr>
-        <w:t>&lt;</w:t>
-      </w:r>
-      <w:proofErr w:type="spellStart"/>
-      <w:r>
-        <w:rPr>
-          <w:rFonts w:ascii="Times New Roman" w:eastAsia="Times New Roman" w:hAnsi="Times New Roman" w:cs="Times New Roman"/>
-          <w:sz w:val="32"/>
-          <w:szCs w:val="32"/>
-        </w:rPr>
-        <w:t>jobs.length</w:t>
-      </w:r>
-      <w:proofErr w:type="spellEnd"/>
-      <w:r>
-        <w:rPr>
-          <w:rFonts w:ascii="Times New Roman" w:eastAsia="Times New Roman" w:hAnsi="Times New Roman" w:cs="Times New Roman"/>
-          <w:sz w:val="32"/>
-          <w:szCs w:val="32"/>
-        </w:rPr>
-        <w:t xml:space="preserve">; </w:t>
-      </w:r>
-      <w:proofErr w:type="spellStart"/>
-      <w:r>
-        <w:rPr>
-          <w:rFonts w:ascii="Times New Roman" w:eastAsia="Times New Roman" w:hAnsi="Times New Roman" w:cs="Times New Roman"/>
-          <w:sz w:val="32"/>
-          <w:szCs w:val="32"/>
-        </w:rPr>
-        <w:t>i</w:t>
-      </w:r>
-      <w:proofErr w:type="spellEnd"/>
-      <w:r>
-        <w:rPr>
-          <w:rFonts w:ascii="Times New Roman" w:eastAsia="Times New Roman" w:hAnsi="Times New Roman" w:cs="Times New Roman"/>
-          <w:sz w:val="32"/>
-          <w:szCs w:val="32"/>
-        </w:rPr>
-        <w:t>++) {</w:t>
+        <w:t>}</w:t>
       </w:r>
     </w:p>
     <w:p>
@@ -10955,61 +11273,7 @@
           <w:szCs w:val="32"/>
         </w:rPr>
         <w:tab/>
-        <w:t xml:space="preserve">    jobs[</w:t>
-      </w:r>
-      <w:proofErr w:type="spellStart"/>
-      <w:r>
-        <w:rPr>
-          <w:rFonts w:ascii="Times New Roman" w:eastAsia="Times New Roman" w:hAnsi="Times New Roman" w:cs="Times New Roman"/>
-          <w:sz w:val="32"/>
-          <w:szCs w:val="32"/>
-        </w:rPr>
-        <w:t>i</w:t>
-      </w:r>
-      <w:proofErr w:type="spellEnd"/>
-      <w:r>
-        <w:rPr>
-          <w:rFonts w:ascii="Times New Roman" w:eastAsia="Times New Roman" w:hAnsi="Times New Roman" w:cs="Times New Roman"/>
-          <w:sz w:val="32"/>
-          <w:szCs w:val="32"/>
-        </w:rPr>
-        <w:t xml:space="preserve">] = new </w:t>
-      </w:r>
-      <w:proofErr w:type="gramStart"/>
-      <w:r>
-        <w:rPr>
-          <w:rFonts w:ascii="Times New Roman" w:eastAsia="Times New Roman" w:hAnsi="Times New Roman" w:cs="Times New Roman"/>
-          <w:sz w:val="32"/>
-          <w:szCs w:val="32"/>
-        </w:rPr>
-        <w:t>Thread(</w:t>
-      </w:r>
-      <w:proofErr w:type="gramEnd"/>
-      <w:r>
-        <w:rPr>
-          <w:rFonts w:ascii="Times New Roman" w:eastAsia="Times New Roman" w:hAnsi="Times New Roman" w:cs="Times New Roman"/>
-          <w:sz w:val="32"/>
-          <w:szCs w:val="32"/>
-        </w:rPr>
-        <w:t>new Job(</w:t>
-      </w:r>
-      <w:proofErr w:type="spellStart"/>
-      <w:r>
-        <w:rPr>
-          <w:rFonts w:ascii="Times New Roman" w:eastAsia="Times New Roman" w:hAnsi="Times New Roman" w:cs="Times New Roman"/>
-          <w:sz w:val="32"/>
-          <w:szCs w:val="32"/>
-        </w:rPr>
-        <w:t>i</w:t>
-      </w:r>
-      <w:proofErr w:type="spellEnd"/>
-      <w:r>
-        <w:rPr>
-          <w:rFonts w:ascii="Times New Roman" w:eastAsia="Times New Roman" w:hAnsi="Times New Roman" w:cs="Times New Roman"/>
-          <w:sz w:val="32"/>
-          <w:szCs w:val="32"/>
-        </w:rPr>
-        <w:t>));</w:t>
+        <w:t>try {</w:t>
       </w:r>
     </w:p>
     <w:p>
@@ -11048,18 +11312,8 @@
           <w:szCs w:val="32"/>
         </w:rPr>
         <w:tab/>
-        <w:t xml:space="preserve">    jobs[</w:t>
-      </w:r>
-      <w:proofErr w:type="spellStart"/>
-      <w:r>
-        <w:rPr>
-          <w:rFonts w:ascii="Times New Roman" w:eastAsia="Times New Roman" w:hAnsi="Times New Roman" w:cs="Times New Roman"/>
-          <w:sz w:val="32"/>
-          <w:szCs w:val="32"/>
-        </w:rPr>
-        <w:t>i</w:t>
-      </w:r>
-      <w:proofErr w:type="spellEnd"/>
+        <w:t xml:space="preserve">    </w:t>
+      </w:r>
       <w:proofErr w:type="gramStart"/>
       <w:r>
         <w:rPr>
@@ -11067,18 +11321,8 @@
           <w:sz w:val="32"/>
           <w:szCs w:val="32"/>
         </w:rPr>
-        <w:t>].</w:t>
-      </w:r>
-      <w:proofErr w:type="spellStart"/>
-      <w:r>
-        <w:rPr>
-          <w:rFonts w:ascii="Times New Roman" w:eastAsia="Times New Roman" w:hAnsi="Times New Roman" w:cs="Times New Roman"/>
-          <w:sz w:val="32"/>
-          <w:szCs w:val="32"/>
-        </w:rPr>
-        <w:t>setPriority</w:t>
-      </w:r>
-      <w:proofErr w:type="spellEnd"/>
+        <w:t>for(</w:t>
+      </w:r>
       <w:proofErr w:type="gramEnd"/>
       <w:r>
         <w:rPr>
@@ -11086,25 +11330,7 @@
           <w:sz w:val="32"/>
           <w:szCs w:val="32"/>
         </w:rPr>
-        <w:t>(</w:t>
-      </w:r>
-      <w:proofErr w:type="spellStart"/>
-      <w:r>
-        <w:rPr>
-          <w:rFonts w:ascii="Times New Roman" w:eastAsia="Times New Roman" w:hAnsi="Times New Roman" w:cs="Times New Roman"/>
-          <w:sz w:val="32"/>
-          <w:szCs w:val="32"/>
-        </w:rPr>
-        <w:t>Thread.MIN_PRIORITY</w:t>
-      </w:r>
-      <w:proofErr w:type="spellEnd"/>
-      <w:r>
-        <w:rPr>
-          <w:rFonts w:ascii="Times New Roman" w:eastAsia="Times New Roman" w:hAnsi="Times New Roman" w:cs="Times New Roman"/>
-          <w:sz w:val="32"/>
-          <w:szCs w:val="32"/>
-        </w:rPr>
-        <w:t>);</w:t>
+        <w:t>;;) {</w:t>
       </w:r>
     </w:p>
     <w:p>
@@ -11143,7 +11369,7 @@
           <w:szCs w:val="32"/>
         </w:rPr>
         <w:tab/>
-        <w:t xml:space="preserve">    jobs[</w:t>
+        <w:t xml:space="preserve">        jobs[</w:t>
       </w:r>
       <w:proofErr w:type="spellStart"/>
       <w:r>
@@ -11152,7 +11378,7 @@
           <w:sz w:val="32"/>
           <w:szCs w:val="32"/>
         </w:rPr>
-        <w:t>i</w:t>
+        <w:t>nextThread</w:t>
       </w:r>
       <w:proofErr w:type="spellEnd"/>
       <w:proofErr w:type="gramStart"/>
@@ -11162,8 +11388,18 @@
           <w:sz w:val="32"/>
           <w:szCs w:val="32"/>
         </w:rPr>
-        <w:t>].start</w:t>
-      </w:r>
+        <w:t>].</w:t>
+      </w:r>
+      <w:proofErr w:type="spellStart"/>
+      <w:r>
+        <w:rPr>
+          <w:rFonts w:ascii="Times New Roman" w:eastAsia="Times New Roman" w:hAnsi="Times New Roman" w:cs="Times New Roman"/>
+          <w:sz w:val="32"/>
+          <w:szCs w:val="32"/>
+        </w:rPr>
+        <w:t>setPriority</w:t>
+      </w:r>
+      <w:proofErr w:type="spellEnd"/>
       <w:proofErr w:type="gramEnd"/>
       <w:r>
         <w:rPr>
@@ -11171,7 +11407,25 @@
           <w:sz w:val="32"/>
           <w:szCs w:val="32"/>
         </w:rPr>
-        <w:t>();</w:t>
+        <w:t>(</w:t>
+      </w:r>
+      <w:proofErr w:type="spellStart"/>
+      <w:r>
+        <w:rPr>
+          <w:rFonts w:ascii="Times New Roman" w:eastAsia="Times New Roman" w:hAnsi="Times New Roman" w:cs="Times New Roman"/>
+          <w:sz w:val="32"/>
+          <w:szCs w:val="32"/>
+        </w:rPr>
+        <w:t>Thread.NORM_PRIORITY</w:t>
+      </w:r>
+      <w:proofErr w:type="spellEnd"/>
+      <w:r>
+        <w:rPr>
+          <w:rFonts w:ascii="Times New Roman" w:eastAsia="Times New Roman" w:hAnsi="Times New Roman" w:cs="Times New Roman"/>
+          <w:sz w:val="32"/>
+          <w:szCs w:val="32"/>
+        </w:rPr>
+        <w:t>);</w:t>
       </w:r>
     </w:p>
     <w:p>
@@ -11210,7 +11464,25 @@
           <w:szCs w:val="32"/>
         </w:rPr>
         <w:tab/>
-        <w:t>}</w:t>
+        <w:t xml:space="preserve">        </w:t>
+      </w:r>
+      <w:proofErr w:type="spellStart"/>
+      <w:r>
+        <w:rPr>
+          <w:rFonts w:ascii="Times New Roman" w:eastAsia="Times New Roman" w:hAnsi="Times New Roman" w:cs="Times New Roman"/>
+          <w:sz w:val="32"/>
+          <w:szCs w:val="32"/>
+        </w:rPr>
+        <w:t>Thread.sleep</w:t>
+      </w:r>
+      <w:proofErr w:type="spellEnd"/>
+      <w:r>
+        <w:rPr>
+          <w:rFonts w:ascii="Times New Roman" w:eastAsia="Times New Roman" w:hAnsi="Times New Roman" w:cs="Times New Roman"/>
+          <w:sz w:val="32"/>
+          <w:szCs w:val="32"/>
+        </w:rPr>
+        <w:t>(1000);</w:t>
       </w:r>
     </w:p>
     <w:p>
@@ -11249,7 +11521,63 @@
           <w:szCs w:val="32"/>
         </w:rPr>
         <w:tab/>
-        <w:t>try {</w:t>
+        <w:t xml:space="preserve">        jobs[</w:t>
+      </w:r>
+      <w:proofErr w:type="spellStart"/>
+      <w:r>
+        <w:rPr>
+          <w:rFonts w:ascii="Times New Roman" w:eastAsia="Times New Roman" w:hAnsi="Times New Roman" w:cs="Times New Roman"/>
+          <w:sz w:val="32"/>
+          <w:szCs w:val="32"/>
+        </w:rPr>
+        <w:t>nextThread</w:t>
+      </w:r>
+      <w:proofErr w:type="spellEnd"/>
+      <w:proofErr w:type="gramStart"/>
+      <w:r>
+        <w:rPr>
+          <w:rFonts w:ascii="Times New Roman" w:eastAsia="Times New Roman" w:hAnsi="Times New Roman" w:cs="Times New Roman"/>
+          <w:sz w:val="32"/>
+          <w:szCs w:val="32"/>
+        </w:rPr>
+        <w:t>].</w:t>
+      </w:r>
+      <w:proofErr w:type="spellStart"/>
+      <w:r>
+        <w:rPr>
+          <w:rFonts w:ascii="Times New Roman" w:eastAsia="Times New Roman" w:hAnsi="Times New Roman" w:cs="Times New Roman"/>
+          <w:sz w:val="32"/>
+          <w:szCs w:val="32"/>
+        </w:rPr>
+        <w:t>setPriority</w:t>
+      </w:r>
+      <w:proofErr w:type="spellEnd"/>
+      <w:proofErr w:type="gramEnd"/>
+      <w:r>
+        <w:rPr>
+          <w:rFonts w:ascii="Times New Roman" w:eastAsia="Times New Roman" w:hAnsi="Times New Roman" w:cs="Times New Roman"/>
+          <w:sz w:val="32"/>
+          <w:szCs w:val="32"/>
+        </w:rPr>
+        <w:t>(</w:t>
+      </w:r>
+      <w:proofErr w:type="spellStart"/>
+      <w:r>
+        <w:rPr>
+          <w:rFonts w:ascii="Times New Roman" w:eastAsia="Times New Roman" w:hAnsi="Times New Roman" w:cs="Times New Roman"/>
+          <w:sz w:val="32"/>
+          <w:szCs w:val="32"/>
+        </w:rPr>
+        <w:t>Thread.MIN_PRIORITY</w:t>
+      </w:r>
+      <w:proofErr w:type="spellEnd"/>
+      <w:r>
+        <w:rPr>
+          <w:rFonts w:ascii="Times New Roman" w:eastAsia="Times New Roman" w:hAnsi="Times New Roman" w:cs="Times New Roman"/>
+          <w:sz w:val="32"/>
+          <w:szCs w:val="32"/>
+        </w:rPr>
+        <w:t>);</w:t>
       </w:r>
     </w:p>
     <w:p>
@@ -11288,8 +11616,45 @@
           <w:szCs w:val="32"/>
         </w:rPr>
         <w:tab/>
-        <w:t xml:space="preserve">    </w:t>
-      </w:r>
+        <w:t xml:space="preserve">        </w:t>
+      </w:r>
+      <w:proofErr w:type="spellStart"/>
+      <w:r>
+        <w:rPr>
+          <w:rFonts w:ascii="Times New Roman" w:eastAsia="Times New Roman" w:hAnsi="Times New Roman" w:cs="Times New Roman"/>
+          <w:sz w:val="32"/>
+          <w:szCs w:val="32"/>
+        </w:rPr>
+        <w:t>nextThread</w:t>
+      </w:r>
+      <w:proofErr w:type="spellEnd"/>
+      <w:r>
+        <w:rPr>
+          <w:rFonts w:ascii="Times New Roman" w:eastAsia="Times New Roman" w:hAnsi="Times New Roman" w:cs="Times New Roman"/>
+          <w:sz w:val="32"/>
+          <w:szCs w:val="32"/>
+        </w:rPr>
+        <w:t xml:space="preserve"> = (</w:t>
+      </w:r>
+      <w:proofErr w:type="spellStart"/>
+      <w:r>
+        <w:rPr>
+          <w:rFonts w:ascii="Times New Roman" w:eastAsia="Times New Roman" w:hAnsi="Times New Roman" w:cs="Times New Roman"/>
+          <w:sz w:val="32"/>
+          <w:szCs w:val="32"/>
+        </w:rPr>
+        <w:t>nextThread</w:t>
+      </w:r>
+      <w:proofErr w:type="spellEnd"/>
+      <w:r>
+        <w:rPr>
+          <w:rFonts w:ascii="Times New Roman" w:eastAsia="Times New Roman" w:hAnsi="Times New Roman" w:cs="Times New Roman"/>
+          <w:sz w:val="32"/>
+          <w:szCs w:val="32"/>
+        </w:rPr>
+        <w:t xml:space="preserve"> + 1) % </w:t>
+      </w:r>
+      <w:proofErr w:type="spellStart"/>
       <w:proofErr w:type="gramStart"/>
       <w:r>
         <w:rPr>
@@ -11297,8 +11662,9 @@
           <w:sz w:val="32"/>
           <w:szCs w:val="32"/>
         </w:rPr>
-        <w:t>for(</w:t>
-      </w:r>
+        <w:t>jobs.length</w:t>
+      </w:r>
+      <w:proofErr w:type="spellEnd"/>
       <w:proofErr w:type="gramEnd"/>
       <w:r>
         <w:rPr>
@@ -11306,7 +11672,7 @@
           <w:sz w:val="32"/>
           <w:szCs w:val="32"/>
         </w:rPr>
-        <w:t>;;) {</w:t>
+        <w:t>;</w:t>
       </w:r>
     </w:p>
     <w:p>
@@ -11345,63 +11711,7 @@
           <w:szCs w:val="32"/>
         </w:rPr>
         <w:tab/>
-        <w:t xml:space="preserve">        jobs[</w:t>
-      </w:r>
-      <w:proofErr w:type="spellStart"/>
-      <w:r>
-        <w:rPr>
-          <w:rFonts w:ascii="Times New Roman" w:eastAsia="Times New Roman" w:hAnsi="Times New Roman" w:cs="Times New Roman"/>
-          <w:sz w:val="32"/>
-          <w:szCs w:val="32"/>
-        </w:rPr>
-        <w:t>nextThread</w:t>
-      </w:r>
-      <w:proofErr w:type="spellEnd"/>
-      <w:proofErr w:type="gramStart"/>
-      <w:r>
-        <w:rPr>
-          <w:rFonts w:ascii="Times New Roman" w:eastAsia="Times New Roman" w:hAnsi="Times New Roman" w:cs="Times New Roman"/>
-          <w:sz w:val="32"/>
-          <w:szCs w:val="32"/>
-        </w:rPr>
-        <w:t>].</w:t>
-      </w:r>
-      <w:proofErr w:type="spellStart"/>
-      <w:r>
-        <w:rPr>
-          <w:rFonts w:ascii="Times New Roman" w:eastAsia="Times New Roman" w:hAnsi="Times New Roman" w:cs="Times New Roman"/>
-          <w:sz w:val="32"/>
-          <w:szCs w:val="32"/>
-        </w:rPr>
-        <w:t>setPriority</w:t>
-      </w:r>
-      <w:proofErr w:type="spellEnd"/>
-      <w:proofErr w:type="gramEnd"/>
-      <w:r>
-        <w:rPr>
-          <w:rFonts w:ascii="Times New Roman" w:eastAsia="Times New Roman" w:hAnsi="Times New Roman" w:cs="Times New Roman"/>
-          <w:sz w:val="32"/>
-          <w:szCs w:val="32"/>
-        </w:rPr>
-        <w:t>(</w:t>
-      </w:r>
-      <w:proofErr w:type="spellStart"/>
-      <w:r>
-        <w:rPr>
-          <w:rFonts w:ascii="Times New Roman" w:eastAsia="Times New Roman" w:hAnsi="Times New Roman" w:cs="Times New Roman"/>
-          <w:sz w:val="32"/>
-          <w:szCs w:val="32"/>
-        </w:rPr>
-        <w:t>Thread.NORM_PRIORITY</w:t>
-      </w:r>
-      <w:proofErr w:type="spellEnd"/>
-      <w:r>
-        <w:rPr>
-          <w:rFonts w:ascii="Times New Roman" w:eastAsia="Times New Roman" w:hAnsi="Times New Roman" w:cs="Times New Roman"/>
-          <w:sz w:val="32"/>
-          <w:szCs w:val="32"/>
-        </w:rPr>
-        <w:t>);</w:t>
+        <w:t xml:space="preserve">    }</w:t>
       </w:r>
     </w:p>
     <w:p>
@@ -11440,16 +11750,26 @@
           <w:szCs w:val="32"/>
         </w:rPr>
         <w:tab/>
-        <w:t xml:space="preserve">        </w:t>
+        <w:t xml:space="preserve">} </w:t>
+      </w:r>
+      <w:proofErr w:type="gramStart"/>
+      <w:r>
+        <w:rPr>
+          <w:rFonts w:ascii="Times New Roman" w:eastAsia="Times New Roman" w:hAnsi="Times New Roman" w:cs="Times New Roman"/>
+          <w:sz w:val="32"/>
+          <w:szCs w:val="32"/>
+        </w:rPr>
+        <w:t>catch(</w:t>
       </w:r>
       <w:proofErr w:type="spellStart"/>
-      <w:r>
-        <w:rPr>
-          <w:rFonts w:ascii="Times New Roman" w:eastAsia="Times New Roman" w:hAnsi="Times New Roman" w:cs="Times New Roman"/>
-          <w:sz w:val="32"/>
-          <w:szCs w:val="32"/>
-        </w:rPr>
-        <w:t>Thread.sleep</w:t>
+      <w:proofErr w:type="gramEnd"/>
+      <w:r>
+        <w:rPr>
+          <w:rFonts w:ascii="Times New Roman" w:eastAsia="Times New Roman" w:hAnsi="Times New Roman" w:cs="Times New Roman"/>
+          <w:sz w:val="32"/>
+          <w:szCs w:val="32"/>
+        </w:rPr>
+        <w:t>InterruptedException</w:t>
       </w:r>
       <w:proofErr w:type="spellEnd"/>
       <w:r>
@@ -11458,7 +11778,25 @@
           <w:sz w:val="32"/>
           <w:szCs w:val="32"/>
         </w:rPr>
-        <w:t>(1000);</w:t>
+        <w:t xml:space="preserve"> e) { </w:t>
+      </w:r>
+      <w:proofErr w:type="spellStart"/>
+      <w:r>
+        <w:rPr>
+          <w:rFonts w:ascii="Times New Roman" w:eastAsia="Times New Roman" w:hAnsi="Times New Roman" w:cs="Times New Roman"/>
+          <w:sz w:val="32"/>
+          <w:szCs w:val="32"/>
+        </w:rPr>
+        <w:t>System.out.println</w:t>
+      </w:r>
+      <w:proofErr w:type="spellEnd"/>
+      <w:r>
+        <w:rPr>
+          <w:rFonts w:ascii="Times New Roman" w:eastAsia="Times New Roman" w:hAnsi="Times New Roman" w:cs="Times New Roman"/>
+          <w:sz w:val="32"/>
+          <w:szCs w:val="32"/>
+        </w:rPr>
+        <w:t>(e); }</w:t>
       </w:r>
     </w:p>
     <w:p>
@@ -11489,71 +11827,7 @@
           <w:szCs w:val="32"/>
         </w:rPr>
         <w:tab/>
-      </w:r>
-      <w:r>
-        <w:rPr>
-          <w:rFonts w:ascii="Times New Roman" w:eastAsia="Times New Roman" w:hAnsi="Times New Roman" w:cs="Times New Roman"/>
-          <w:sz w:val="32"/>
-          <w:szCs w:val="32"/>
-        </w:rPr>
-        <w:tab/>
-        <w:t xml:space="preserve">        jobs[</w:t>
-      </w:r>
-      <w:proofErr w:type="spellStart"/>
-      <w:r>
-        <w:rPr>
-          <w:rFonts w:ascii="Times New Roman" w:eastAsia="Times New Roman" w:hAnsi="Times New Roman" w:cs="Times New Roman"/>
-          <w:sz w:val="32"/>
-          <w:szCs w:val="32"/>
-        </w:rPr>
-        <w:t>nextThread</w:t>
-      </w:r>
-      <w:proofErr w:type="spellEnd"/>
-      <w:proofErr w:type="gramStart"/>
-      <w:r>
-        <w:rPr>
-          <w:rFonts w:ascii="Times New Roman" w:eastAsia="Times New Roman" w:hAnsi="Times New Roman" w:cs="Times New Roman"/>
-          <w:sz w:val="32"/>
-          <w:szCs w:val="32"/>
-        </w:rPr>
-        <w:t>].</w:t>
-      </w:r>
-      <w:proofErr w:type="spellStart"/>
-      <w:r>
-        <w:rPr>
-          <w:rFonts w:ascii="Times New Roman" w:eastAsia="Times New Roman" w:hAnsi="Times New Roman" w:cs="Times New Roman"/>
-          <w:sz w:val="32"/>
-          <w:szCs w:val="32"/>
-        </w:rPr>
-        <w:t>setPriority</w:t>
-      </w:r>
-      <w:proofErr w:type="spellEnd"/>
-      <w:proofErr w:type="gramEnd"/>
-      <w:r>
-        <w:rPr>
-          <w:rFonts w:ascii="Times New Roman" w:eastAsia="Times New Roman" w:hAnsi="Times New Roman" w:cs="Times New Roman"/>
-          <w:sz w:val="32"/>
-          <w:szCs w:val="32"/>
-        </w:rPr>
-        <w:t>(</w:t>
-      </w:r>
-      <w:proofErr w:type="spellStart"/>
-      <w:r>
-        <w:rPr>
-          <w:rFonts w:ascii="Times New Roman" w:eastAsia="Times New Roman" w:hAnsi="Times New Roman" w:cs="Times New Roman"/>
-          <w:sz w:val="32"/>
-          <w:szCs w:val="32"/>
-        </w:rPr>
-        <w:t>Thread.MIN_PRIORITY</w:t>
-      </w:r>
-      <w:proofErr w:type="spellEnd"/>
-      <w:r>
-        <w:rPr>
-          <w:rFonts w:ascii="Times New Roman" w:eastAsia="Times New Roman" w:hAnsi="Times New Roman" w:cs="Times New Roman"/>
-          <w:sz w:val="32"/>
-          <w:szCs w:val="32"/>
-        </w:rPr>
-        <w:t>);</w:t>
+        <w:t>}</w:t>
       </w:r>
     </w:p>
     <w:p>
@@ -11572,83 +11846,18 @@
         <w:ind w:left="540" w:hanging="540"/>
         <w:outlineLvl w:val="0"/>
         <w:rPr>
-          <w:rFonts w:ascii="Times New Roman" w:eastAsia="Times New Roman" w:hAnsi="Times New Roman" w:cs="Times New Roman"/>
-          <w:sz w:val="32"/>
-          <w:szCs w:val="32"/>
-        </w:rPr>
-      </w:pPr>
-      <w:r>
-        <w:rPr>
-          <w:rFonts w:ascii="Times New Roman" w:eastAsia="Times New Roman" w:hAnsi="Times New Roman" w:cs="Times New Roman"/>
-          <w:sz w:val="32"/>
-          <w:szCs w:val="32"/>
-        </w:rPr>
-        <w:tab/>
-      </w:r>
-      <w:r>
-        <w:rPr>
-          <w:rFonts w:ascii="Times New Roman" w:eastAsia="Times New Roman" w:hAnsi="Times New Roman" w:cs="Times New Roman"/>
-          <w:sz w:val="32"/>
-          <w:szCs w:val="32"/>
-        </w:rPr>
-        <w:tab/>
-        <w:t xml:space="preserve">        </w:t>
-      </w:r>
-      <w:proofErr w:type="spellStart"/>
-      <w:r>
-        <w:rPr>
-          <w:rFonts w:ascii="Times New Roman" w:eastAsia="Times New Roman" w:hAnsi="Times New Roman" w:cs="Times New Roman"/>
-          <w:sz w:val="32"/>
-          <w:szCs w:val="32"/>
-        </w:rPr>
-        <w:t>nextThread</w:t>
-      </w:r>
-      <w:proofErr w:type="spellEnd"/>
-      <w:r>
-        <w:rPr>
-          <w:rFonts w:ascii="Times New Roman" w:eastAsia="Times New Roman" w:hAnsi="Times New Roman" w:cs="Times New Roman"/>
-          <w:sz w:val="32"/>
-          <w:szCs w:val="32"/>
-        </w:rPr>
-        <w:t xml:space="preserve"> = (</w:t>
-      </w:r>
-      <w:proofErr w:type="spellStart"/>
-      <w:r>
-        <w:rPr>
-          <w:rFonts w:ascii="Times New Roman" w:eastAsia="Times New Roman" w:hAnsi="Times New Roman" w:cs="Times New Roman"/>
-          <w:sz w:val="32"/>
-          <w:szCs w:val="32"/>
-        </w:rPr>
-        <w:t>nextThread</w:t>
-      </w:r>
-      <w:proofErr w:type="spellEnd"/>
-      <w:r>
-        <w:rPr>
-          <w:rFonts w:ascii="Times New Roman" w:eastAsia="Times New Roman" w:hAnsi="Times New Roman" w:cs="Times New Roman"/>
-          <w:sz w:val="32"/>
-          <w:szCs w:val="32"/>
-        </w:rPr>
-        <w:t xml:space="preserve"> + 1) % </w:t>
-      </w:r>
-      <w:proofErr w:type="spellStart"/>
-      <w:proofErr w:type="gramStart"/>
-      <w:r>
-        <w:rPr>
-          <w:rFonts w:ascii="Times New Roman" w:eastAsia="Times New Roman" w:hAnsi="Times New Roman" w:cs="Times New Roman"/>
-          <w:sz w:val="32"/>
-          <w:szCs w:val="32"/>
-        </w:rPr>
-        <w:t>jobs.length</w:t>
-      </w:r>
-      <w:proofErr w:type="spellEnd"/>
-      <w:proofErr w:type="gramEnd"/>
-      <w:r>
-        <w:rPr>
-          <w:rFonts w:ascii="Times New Roman" w:eastAsia="Times New Roman" w:hAnsi="Times New Roman" w:cs="Times New Roman"/>
-          <w:sz w:val="32"/>
-          <w:szCs w:val="32"/>
-        </w:rPr>
-        <w:t>;</w:t>
+          <w:rFonts w:ascii="Times New Roman" w:hAnsi="Times New Roman"/>
+          <w:sz w:val="32"/>
+          <w:szCs w:val="32"/>
+        </w:rPr>
+      </w:pPr>
+      <w:r>
+        <w:rPr>
+          <w:rFonts w:ascii="Times New Roman" w:hAnsi="Times New Roman"/>
+          <w:sz w:val="32"/>
+          <w:szCs w:val="32"/>
+        </w:rPr>
+        <w:t>}</w:t>
       </w:r>
     </w:p>
     <w:p>
@@ -11667,28 +11876,11 @@
         <w:ind w:left="540" w:hanging="540"/>
         <w:outlineLvl w:val="0"/>
         <w:rPr>
-          <w:rFonts w:ascii="Times New Roman" w:eastAsia="Times New Roman" w:hAnsi="Times New Roman" w:cs="Times New Roman"/>
-          <w:sz w:val="32"/>
-          <w:szCs w:val="32"/>
-        </w:rPr>
-      </w:pPr>
-      <w:r>
-        <w:rPr>
-          <w:rFonts w:ascii="Times New Roman" w:eastAsia="Times New Roman" w:hAnsi="Times New Roman" w:cs="Times New Roman"/>
-          <w:sz w:val="32"/>
-          <w:szCs w:val="32"/>
-        </w:rPr>
-        <w:tab/>
-      </w:r>
-      <w:r>
-        <w:rPr>
-          <w:rFonts w:ascii="Times New Roman" w:eastAsia="Times New Roman" w:hAnsi="Times New Roman" w:cs="Times New Roman"/>
-          <w:sz w:val="32"/>
-          <w:szCs w:val="32"/>
-        </w:rPr>
-        <w:tab/>
-        <w:t xml:space="preserve">    }</w:t>
-      </w:r>
+          <w:rFonts w:ascii="Times New Roman" w:hAnsi="Times New Roman"/>
+          <w:sz w:val="32"/>
+          <w:szCs w:val="32"/>
+        </w:rPr>
+      </w:pPr>
     </w:p>
     <w:p>
       <w:pPr>
@@ -11706,174 +11898,6 @@
         <w:ind w:left="540" w:hanging="540"/>
         <w:outlineLvl w:val="0"/>
         <w:rPr>
-          <w:rFonts w:ascii="Times New Roman" w:eastAsia="Times New Roman" w:hAnsi="Times New Roman" w:cs="Times New Roman"/>
-          <w:sz w:val="32"/>
-          <w:szCs w:val="32"/>
-        </w:rPr>
-      </w:pPr>
-      <w:r>
-        <w:rPr>
-          <w:rFonts w:ascii="Times New Roman" w:eastAsia="Times New Roman" w:hAnsi="Times New Roman" w:cs="Times New Roman"/>
-          <w:sz w:val="32"/>
-          <w:szCs w:val="32"/>
-        </w:rPr>
-        <w:tab/>
-      </w:r>
-      <w:r>
-        <w:rPr>
-          <w:rFonts w:ascii="Times New Roman" w:eastAsia="Times New Roman" w:hAnsi="Times New Roman" w:cs="Times New Roman"/>
-          <w:sz w:val="32"/>
-          <w:szCs w:val="32"/>
-        </w:rPr>
-        <w:tab/>
-        <w:t xml:space="preserve">} </w:t>
-      </w:r>
-      <w:proofErr w:type="gramStart"/>
-      <w:r>
-        <w:rPr>
-          <w:rFonts w:ascii="Times New Roman" w:eastAsia="Times New Roman" w:hAnsi="Times New Roman" w:cs="Times New Roman"/>
-          <w:sz w:val="32"/>
-          <w:szCs w:val="32"/>
-        </w:rPr>
-        <w:t>catch(</w:t>
-      </w:r>
-      <w:proofErr w:type="spellStart"/>
-      <w:proofErr w:type="gramEnd"/>
-      <w:r>
-        <w:rPr>
-          <w:rFonts w:ascii="Times New Roman" w:eastAsia="Times New Roman" w:hAnsi="Times New Roman" w:cs="Times New Roman"/>
-          <w:sz w:val="32"/>
-          <w:szCs w:val="32"/>
-        </w:rPr>
-        <w:t>InterruptedException</w:t>
-      </w:r>
-      <w:proofErr w:type="spellEnd"/>
-      <w:r>
-        <w:rPr>
-          <w:rFonts w:ascii="Times New Roman" w:eastAsia="Times New Roman" w:hAnsi="Times New Roman" w:cs="Times New Roman"/>
-          <w:sz w:val="32"/>
-          <w:szCs w:val="32"/>
-        </w:rPr>
-        <w:t xml:space="preserve"> e) { </w:t>
-      </w:r>
-      <w:proofErr w:type="spellStart"/>
-      <w:r>
-        <w:rPr>
-          <w:rFonts w:ascii="Times New Roman" w:eastAsia="Times New Roman" w:hAnsi="Times New Roman" w:cs="Times New Roman"/>
-          <w:sz w:val="32"/>
-          <w:szCs w:val="32"/>
-        </w:rPr>
-        <w:t>System.out.println</w:t>
-      </w:r>
-      <w:proofErr w:type="spellEnd"/>
-      <w:r>
-        <w:rPr>
-          <w:rFonts w:ascii="Times New Roman" w:eastAsia="Times New Roman" w:hAnsi="Times New Roman" w:cs="Times New Roman"/>
-          <w:sz w:val="32"/>
-          <w:szCs w:val="32"/>
-        </w:rPr>
-        <w:t>(e); }</w:t>
-      </w:r>
-    </w:p>
-    <w:p>
-      <w:pPr>
-        <w:pStyle w:val="Default"/>
-        <w:tabs>
-          <w:tab w:val="left" w:pos="1440"/>
-          <w:tab w:val="left" w:pos="2880"/>
-          <w:tab w:val="left" w:pos="4320"/>
-          <w:tab w:val="left" w:pos="5760"/>
-          <w:tab w:val="left" w:pos="7200"/>
-          <w:tab w:val="left" w:pos="8640"/>
-        </w:tabs>
-        <w:suppressAutoHyphens/>
-        <w:spacing w:line="216" w:lineRule="auto"/>
-        <w:ind w:left="540" w:hanging="540"/>
-        <w:outlineLvl w:val="0"/>
-        <w:rPr>
-          <w:rFonts w:ascii="Times New Roman" w:eastAsia="Times New Roman" w:hAnsi="Times New Roman" w:cs="Times New Roman"/>
-          <w:sz w:val="32"/>
-          <w:szCs w:val="32"/>
-        </w:rPr>
-      </w:pPr>
-      <w:r>
-        <w:rPr>
-          <w:rFonts w:ascii="Times New Roman" w:eastAsia="Times New Roman" w:hAnsi="Times New Roman" w:cs="Times New Roman"/>
-          <w:sz w:val="32"/>
-          <w:szCs w:val="32"/>
-        </w:rPr>
-        <w:tab/>
-        <w:t>}</w:t>
-      </w:r>
-    </w:p>
-    <w:p>
-      <w:pPr>
-        <w:pStyle w:val="Default"/>
-        <w:tabs>
-          <w:tab w:val="left" w:pos="1440"/>
-          <w:tab w:val="left" w:pos="2880"/>
-          <w:tab w:val="left" w:pos="4320"/>
-          <w:tab w:val="left" w:pos="5760"/>
-          <w:tab w:val="left" w:pos="7200"/>
-          <w:tab w:val="left" w:pos="8640"/>
-        </w:tabs>
-        <w:suppressAutoHyphens/>
-        <w:spacing w:line="216" w:lineRule="auto"/>
-        <w:ind w:left="540" w:hanging="540"/>
-        <w:outlineLvl w:val="0"/>
-        <w:rPr>
-          <w:rFonts w:ascii="Times New Roman" w:hAnsi="Times New Roman"/>
-          <w:sz w:val="32"/>
-          <w:szCs w:val="32"/>
-        </w:rPr>
-      </w:pPr>
-      <w:r>
-        <w:rPr>
-          <w:rFonts w:ascii="Times New Roman" w:hAnsi="Times New Roman"/>
-          <w:sz w:val="32"/>
-          <w:szCs w:val="32"/>
-        </w:rPr>
-        <w:t>}</w:t>
-      </w:r>
-    </w:p>
-    <w:p>
-      <w:pPr>
-        <w:pStyle w:val="Default"/>
-        <w:tabs>
-          <w:tab w:val="left" w:pos="1440"/>
-          <w:tab w:val="left" w:pos="2880"/>
-          <w:tab w:val="left" w:pos="4320"/>
-          <w:tab w:val="left" w:pos="5760"/>
-          <w:tab w:val="left" w:pos="7200"/>
-          <w:tab w:val="left" w:pos="8640"/>
-        </w:tabs>
-        <w:suppressAutoHyphens/>
-        <w:spacing w:line="216" w:lineRule="auto"/>
-        <w:ind w:left="540" w:hanging="540"/>
-        <w:outlineLvl w:val="0"/>
-        <w:rPr>
-          <w:rFonts w:ascii="Times New Roman" w:hAnsi="Times New Roman"/>
-          <w:sz w:val="32"/>
-          <w:szCs w:val="32"/>
-        </w:rPr>
-      </w:pPr>
-    </w:p>
-    <w:p>
-      <w:pPr>
-        <w:pStyle w:val="Default"/>
-        <w:tabs>
-          <w:tab w:val="left" w:pos="1440"/>
-          <w:tab w:val="left" w:pos="2880"/>
-          <w:tab w:val="left" w:pos="4320"/>
-          <w:tab w:val="left" w:pos="5760"/>
-          <w:tab w:val="left" w:pos="7200"/>
-          <w:tab w:val="left" w:pos="8640"/>
-        </w:tabs>
-        <w:suppressAutoHyphens/>
-        <w:spacing w:line="216" w:lineRule="auto"/>
-        <w:ind w:left="540" w:hanging="540"/>
-        <w:outlineLvl w:val="0"/>
-        <w:rPr>
           <w:sz w:val="32"/>
           <w:szCs w:val="32"/>
         </w:rPr>
@@ -11890,7 +11914,9 @@
     <w:p/>
     <w:p>
       <w:r>
-        <w:lastRenderedPageBreak/>
+        <w:rPr>
+          <w:noProof/>
+        </w:rPr>
         <w:drawing>
           <wp:inline distT="0" distB="0" distL="0" distR="0" wp14:anchorId="34D422CC" wp14:editId="324AAE1F">
             <wp:extent cx="5943600" cy="1243965"/>
@@ -11953,11 +11979,14 @@
       <w:r>
         <w:rPr>
           <w:rFonts w:eastAsia="Times New Roman"/>
+          <w:b/>
+          <w:bCs/>
           <w:color w:val="000000"/>
           <w:sz w:val="32"/>
           <w:szCs w:val="32"/>
           <w:u w:color="000000"/>
         </w:rPr>
+        <w:lastRenderedPageBreak/>
         <w:t>Explanation</w:t>
       </w:r>
       <w:r>

</xml_diff>